<commit_message>
Lista de exercícios atualizada.
</commit_message>
<xml_diff>
--- a/Modulo 01/M1S02/Exercícios javascript extra com respostas.docx
+++ b/Modulo 01/M1S02/Exercícios javascript extra com respostas.docx
@@ -10,7 +10,6 @@
           <w:sz w:val="48"/>
         </w:rPr>
       </w:pPr>
-      <w:bookmarkStart w:id="0" w:name="_GoBack"/>
       <w:r>
         <w:rPr>
           <w:b/>
@@ -19,7 +18,6 @@
         <w:t>Exercícios</w:t>
       </w:r>
     </w:p>
-    <w:bookmarkEnd w:id="0"/>
     <w:p>
       <w:pPr>
         <w:rPr>
@@ -462,8 +460,6 @@
       </w:r>
       <w:r>
         <w:br/>
-      </w:r>
-      <w:r>
         <w:t xml:space="preserve">var </w:t>
       </w:r>
       <w:proofErr w:type="spellStart"/>
@@ -476,8 +472,6 @@
       </w:r>
       <w:r>
         <w:br/>
-      </w:r>
-      <w:r>
         <w:t xml:space="preserve">var resultado = </w:t>
       </w:r>
       <w:proofErr w:type="spellStart"/>
@@ -498,8 +492,6 @@
       </w:r>
       <w:r>
         <w:br/>
-      </w:r>
-      <w:r>
         <w:t>console.log(resultado)</w:t>
       </w:r>
     </w:p>
@@ -558,8 +550,6 @@
       </w:r>
       <w:r>
         <w:br/>
-      </w:r>
-      <w:r>
         <w:t>var resultado = (</w:t>
       </w:r>
       <w:proofErr w:type="spellStart"/>
@@ -653,8 +643,6 @@
       </w:r>
       <w:r>
         <w:br/>
-      </w:r>
-      <w:r>
         <w:t>var resultado = (</w:t>
       </w:r>
       <w:proofErr w:type="spellStart"/>
@@ -675,8 +663,6 @@
       </w:r>
       <w:r>
         <w:br/>
-      </w:r>
-      <w:r>
         <w:t>console.log(resultado)</w:t>
       </w:r>
     </w:p>
@@ -709,8 +695,6 @@
       </w:r>
       <w:r>
         <w:br/>
-      </w:r>
-      <w:r>
         <w:t xml:space="preserve">var </w:t>
       </w:r>
       <w:proofErr w:type="spellStart"/>
@@ -723,16 +707,11 @@
       </w:r>
       <w:r>
         <w:br/>
-      </w:r>
-      <w:r>
         <w:t>var resultado = (</w:t>
       </w:r>
       <w:proofErr w:type="spellStart"/>
       <w:r>
-        <w:t>p</w:t>
-      </w:r>
-      <w:r>
-        <w:t>rimeiroNumero</w:t>
+        <w:t>primeiroNumero</w:t>
       </w:r>
       <w:proofErr w:type="spellEnd"/>
       <w:r>
@@ -748,8 +727,6 @@
       </w:r>
       <w:r>
         <w:br/>
-      </w:r>
-      <w:r>
         <w:t>console.log(resultado)</w:t>
       </w:r>
     </w:p>
@@ -1092,8 +1069,6 @@
       </w:r>
       <w:r>
         <w:br/>
-      </w:r>
-      <w:r>
         <w:t xml:space="preserve">console.log("Os números "+ </w:t>
       </w:r>
       <w:proofErr w:type="spellStart"/>
@@ -1122,8 +1097,6 @@
       <w:proofErr w:type="spellEnd"/>
       <w:r>
         <w:br/>
-      </w:r>
-      <w:r>
         <w:t xml:space="preserve">console.log("Os números "+ </w:t>
       </w:r>
       <w:proofErr w:type="spellStart"/>
@@ -1414,8 +1387,6 @@
       </w:r>
       <w:r>
         <w:br/>
-      </w:r>
-      <w:r>
         <w:t xml:space="preserve">var </w:t>
       </w:r>
       <w:proofErr w:type="spellStart"/>
@@ -1438,21 +1409,70 @@
       </w:r>
       <w:proofErr w:type="spellEnd"/>
       <w:r>
+        <w:t xml:space="preserve"> (</w:t>
+      </w:r>
+      <w:proofErr w:type="spellStart"/>
+      <w:r>
+        <w:t>primeiroNumero</w:t>
+      </w:r>
+      <w:proofErr w:type="spellEnd"/>
+      <w:r>
+        <w:t xml:space="preserve"> &gt; </w:t>
+      </w:r>
+      <w:proofErr w:type="spellStart"/>
+      <w:r>
+        <w:t>segundoNumero</w:t>
+      </w:r>
+      <w:proofErr w:type="spellEnd"/>
+      <w:r>
+        <w:t>){</w:t>
+      </w:r>
+      <w:r>
+        <w:br/>
+        <w:t xml:space="preserve">console.log("O número "+ </w:t>
+      </w:r>
+      <w:proofErr w:type="spellStart"/>
+      <w:r>
+        <w:t>primeiroNumero</w:t>
+      </w:r>
+      <w:proofErr w:type="spellEnd"/>
+      <w:r>
+        <w:t xml:space="preserve"> + " e maior que o "+ </w:t>
+      </w:r>
+      <w:proofErr w:type="spellStart"/>
+      <w:r>
+        <w:t>segundoNumero</w:t>
+      </w:r>
+      <w:proofErr w:type="spellEnd"/>
+      <w:r>
+        <w:t xml:space="preserve"> );}</w:t>
+      </w:r>
+      <w:r>
+        <w:br/>
+      </w:r>
+      <w:proofErr w:type="spellStart"/>
+      <w:r>
+        <w:t>else</w:t>
+      </w:r>
+      <w:proofErr w:type="spellEnd"/>
+      <w:r>
         <w:t xml:space="preserve"> </w:t>
       </w:r>
-      <w:r>
-        <w:t>(</w:t>
-      </w:r>
-      <w:proofErr w:type="spellStart"/>
-      <w:r>
-        <w:t>p</w:t>
-      </w:r>
-      <w:r>
-        <w:t>rimeiroNumero</w:t>
-      </w:r>
-      <w:proofErr w:type="spellEnd"/>
-      <w:r>
-        <w:t xml:space="preserve"> &gt; </w:t>
+      <w:proofErr w:type="spellStart"/>
+      <w:r>
+        <w:t>if</w:t>
+      </w:r>
+      <w:proofErr w:type="spellEnd"/>
+      <w:r>
+        <w:t xml:space="preserve"> (</w:t>
+      </w:r>
+      <w:proofErr w:type="spellStart"/>
+      <w:r>
+        <w:t>primeiroNumero</w:t>
+      </w:r>
+      <w:proofErr w:type="spellEnd"/>
+      <w:r>
+        <w:t xml:space="preserve"> &lt;= </w:t>
       </w:r>
       <w:proofErr w:type="spellStart"/>
       <w:r>
@@ -1460,75 +1480,10 @@
       </w:r>
       <w:proofErr w:type="spellEnd"/>
       <w:r>
-        <w:t>){</w:t>
+        <w:t>)</w:t>
       </w:r>
       <w:r>
         <w:br/>
-      </w:r>
-      <w:r>
-        <w:t xml:space="preserve">console.log("O número "+ </w:t>
-      </w:r>
-      <w:proofErr w:type="spellStart"/>
-      <w:r>
-        <w:t>primeiroNumero</w:t>
-      </w:r>
-      <w:proofErr w:type="spellEnd"/>
-      <w:r>
-        <w:t xml:space="preserve"> + " e m</w:t>
-      </w:r>
-      <w:r>
-        <w:t xml:space="preserve">aior que o "+ </w:t>
-      </w:r>
-      <w:proofErr w:type="spellStart"/>
-      <w:r>
-        <w:t>segundoNumero</w:t>
-      </w:r>
-      <w:proofErr w:type="spellEnd"/>
-      <w:r>
-        <w:t xml:space="preserve"> );}</w:t>
-      </w:r>
-      <w:r>
-        <w:br/>
-      </w:r>
-      <w:proofErr w:type="spellStart"/>
-      <w:r>
-        <w:t>else</w:t>
-      </w:r>
-      <w:proofErr w:type="spellEnd"/>
-      <w:r>
-        <w:t xml:space="preserve"> </w:t>
-      </w:r>
-      <w:proofErr w:type="spellStart"/>
-      <w:r>
-        <w:t>if</w:t>
-      </w:r>
-      <w:proofErr w:type="spellEnd"/>
-      <w:r>
-        <w:t xml:space="preserve"> (</w:t>
-      </w:r>
-      <w:proofErr w:type="spellStart"/>
-      <w:r>
-        <w:t>p</w:t>
-      </w:r>
-      <w:r>
-        <w:t>rimeiroNumero</w:t>
-      </w:r>
-      <w:proofErr w:type="spellEnd"/>
-      <w:r>
-        <w:t xml:space="preserve"> &lt;= </w:t>
-      </w:r>
-      <w:proofErr w:type="spellStart"/>
-      <w:r>
-        <w:t>segundoNumero</w:t>
-      </w:r>
-      <w:proofErr w:type="spellEnd"/>
-      <w:r>
-        <w:t>)</w:t>
-      </w:r>
-      <w:r>
-        <w:br/>
-      </w:r>
-      <w:r>
         <w:t xml:space="preserve">console.log("O número "+ </w:t>
       </w:r>
       <w:proofErr w:type="spellStart"/>
@@ -2010,10 +1965,7 @@
       </w:pPr>
       <w:proofErr w:type="gramStart"/>
       <w:r>
-        <w:t>2</w:t>
-      </w:r>
-      <w:r>
-        <w:t>meuArray.pop(</w:t>
+        <w:t>2meuArray.pop(</w:t>
       </w:r>
       <w:proofErr w:type="gramEnd"/>
       <w:r>
@@ -2091,8 +2043,6 @@
       </w:r>
       <w:r>
         <w:br/>
-      </w:r>
-      <w:r>
         <w:t xml:space="preserve">var </w:t>
       </w:r>
       <w:proofErr w:type="spellStart"/>
@@ -2213,10 +2163,7 @@
       </w:r>
       <w:proofErr w:type="spellEnd"/>
       <w:r>
-        <w:t>("Digite um número: ")</w:t>
-      </w:r>
-      <w:r>
-        <w:t>;</w:t>
+        <w:t>("Digite um número: ");</w:t>
       </w:r>
       <w:r>
         <w:br/>
@@ -2266,10 +2213,7 @@
       </w:r>
       <w:r>
         <w:br/>
-        <w:t>c</w:t>
-      </w:r>
-      <w:r>
-        <w:t>onsole.log ("O Número " +</w:t>
+        <w:t>console.log ("O Número " +</w:t>
       </w:r>
       <w:proofErr w:type="spellStart"/>
       <w:r>
@@ -2308,8 +2252,6 @@
       </w:r>
       <w:r>
         <w:br/>
-      </w:r>
-      <w:r>
         <w:t>console.log ("O Número " +</w:t>
       </w:r>
       <w:proofErr w:type="spellStart"/>
@@ -2333,8 +2275,6 @@
       </w:r>
       <w:r>
         <w:br/>
-      </w:r>
-      <w:r>
         <w:t>console.log ("O Número " +</w:t>
       </w:r>
       <w:proofErr w:type="spellStart"/>
@@ -2375,8 +2315,6 @@
       </w:r>
       <w:r>
         <w:br/>
-      </w:r>
-      <w:r>
         <w:t xml:space="preserve">var idade = </w:t>
       </w:r>
       <w:proofErr w:type="spellStart"/>
@@ -2389,8 +2327,6 @@
       </w:r>
       <w:r>
         <w:br/>
-      </w:r>
-      <w:r>
         <w:t xml:space="preserve">idade = </w:t>
       </w:r>
       <w:proofErr w:type="spellStart"/>
@@ -2414,8 +2350,6 @@
       </w:r>
       <w:r>
         <w:br/>
-      </w:r>
-      <w:r>
         <w:t>console.log (nome + " tem " +idade+ " anos, portanto é maior de idade");</w:t>
       </w:r>
       <w:r>
@@ -2431,8 +2365,6 @@
       </w:r>
       <w:r>
         <w:br/>
-      </w:r>
-      <w:r>
         <w:t>console.log (nome + " tem " +idade+ " anos, portanto é menor de idade");</w:t>
       </w:r>
     </w:p>
@@ -2473,8 +2405,6 @@
       </w:r>
       <w:r>
         <w:br/>
-      </w:r>
-      <w:r>
         <w:t xml:space="preserve">idade = </w:t>
       </w:r>
       <w:proofErr w:type="spellStart"/>
@@ -2490,10 +2420,7 @@
       </w:r>
       <w:proofErr w:type="spellStart"/>
       <w:r>
-        <w:t>i</w:t>
-      </w:r>
-      <w:r>
-        <w:t>f</w:t>
+        <w:t>if</w:t>
       </w:r>
       <w:proofErr w:type="spellEnd"/>
       <w:r>
@@ -2517,16 +2444,11 @@
       </w:r>
       <w:r>
         <w:br/>
-      </w:r>
-      <w:r>
         <w:t xml:space="preserve">console.log ("O número " + </w:t>
       </w:r>
       <w:proofErr w:type="spellStart"/>
       <w:r>
-        <w:t>n</w:t>
-      </w:r>
-      <w:r>
-        <w:t>umero</w:t>
+        <w:t>numero</w:t>
       </w:r>
       <w:proofErr w:type="spellEnd"/>
       <w:r>
@@ -2545,8 +2467,6 @@
       </w:r>
       <w:r>
         <w:br/>
-      </w:r>
-      <w:r>
         <w:t xml:space="preserve">console.log ("O número "+ </w:t>
       </w:r>
       <w:proofErr w:type="spellStart"/>
@@ -2642,8 +2562,6 @@
       </w:r>
       <w:r>
         <w:br/>
-      </w:r>
-      <w:r>
         <w:t>switch (</w:t>
       </w:r>
       <w:proofErr w:type="spellStart"/>
@@ -3019,248 +2937,215 @@
         <w:ind w:left="360"/>
       </w:pPr>
       <w:r>
+        <w:t xml:space="preserve">       </w:t>
+      </w:r>
+      <w:proofErr w:type="gramStart"/>
+      <w:r>
+        <w:t>break</w:t>
+      </w:r>
+      <w:proofErr w:type="gramEnd"/>
+      <w:r>
+        <w:t>;</w:t>
+      </w:r>
+    </w:p>
+    <w:p>
+      <w:pPr>
+        <w:ind w:left="360"/>
+      </w:pPr>
+      <w:r>
+        <w:t xml:space="preserve">       </w:t>
+      </w:r>
+      <w:proofErr w:type="gramStart"/>
+      <w:r>
+        <w:t>case</w:t>
+      </w:r>
+      <w:proofErr w:type="gramEnd"/>
+      <w:r>
+        <w:t xml:space="preserve"> 2:</w:t>
+      </w:r>
+    </w:p>
+    <w:p>
+      <w:pPr>
+        <w:ind w:left="360"/>
+      </w:pPr>
+      <w:r>
+        <w:t xml:space="preserve">       </w:t>
+      </w:r>
+      <w:proofErr w:type="gramStart"/>
+      <w:r>
+        <w:t>console.log(</w:t>
+      </w:r>
+      <w:proofErr w:type="gramEnd"/>
+      <w:r>
+        <w:t>"Você escolheu o dia "+dia+ " corresponde ao SEGUNDA-FEIRA");</w:t>
+      </w:r>
+    </w:p>
+    <w:p>
+      <w:pPr>
+        <w:ind w:left="360"/>
+      </w:pPr>
+      <w:r>
+        <w:t xml:space="preserve">       </w:t>
+      </w:r>
+      <w:proofErr w:type="gramStart"/>
+      <w:r>
+        <w:t>break</w:t>
+      </w:r>
+      <w:proofErr w:type="gramEnd"/>
+      <w:r>
+        <w:t>;</w:t>
+      </w:r>
+    </w:p>
+    <w:p>
+      <w:pPr>
+        <w:ind w:left="360"/>
+      </w:pPr>
+      <w:r>
+        <w:t xml:space="preserve">      </w:t>
+      </w:r>
+      <w:proofErr w:type="gramStart"/>
+      <w:r>
+        <w:t>case</w:t>
+      </w:r>
+      <w:proofErr w:type="gramEnd"/>
+      <w:r>
+        <w:t xml:space="preserve"> 3:</w:t>
+      </w:r>
+    </w:p>
+    <w:p>
+      <w:pPr>
+        <w:ind w:left="360"/>
+      </w:pPr>
+      <w:r>
+        <w:t xml:space="preserve">      </w:t>
+      </w:r>
+      <w:proofErr w:type="gramStart"/>
+      <w:r>
+        <w:t>console.log(</w:t>
+      </w:r>
+      <w:proofErr w:type="gramEnd"/>
+      <w:r>
+        <w:t>"Você escolheu o dia "+dia+ " corresponde ao TERÇA-FEIRA");</w:t>
+      </w:r>
+    </w:p>
+    <w:p>
+      <w:pPr>
+        <w:ind w:left="360"/>
+      </w:pPr>
+      <w:r>
+        <w:t xml:space="preserve">      </w:t>
+      </w:r>
+      <w:proofErr w:type="gramStart"/>
+      <w:r>
+        <w:t>break</w:t>
+      </w:r>
+      <w:proofErr w:type="gramEnd"/>
+      <w:r>
+        <w:t>;</w:t>
+      </w:r>
+    </w:p>
+    <w:p>
+      <w:pPr>
+        <w:ind w:left="360"/>
+      </w:pPr>
+      <w:r>
+        <w:t xml:space="preserve">     </w:t>
+      </w:r>
+      <w:proofErr w:type="gramStart"/>
+      <w:r>
+        <w:t>case</w:t>
+      </w:r>
+      <w:proofErr w:type="gramEnd"/>
+      <w:r>
+        <w:t xml:space="preserve"> 4:</w:t>
+      </w:r>
+    </w:p>
+    <w:p>
+      <w:pPr>
+        <w:ind w:left="360"/>
+      </w:pPr>
+      <w:r>
+        <w:t xml:space="preserve">     </w:t>
+      </w:r>
+      <w:proofErr w:type="gramStart"/>
+      <w:r>
+        <w:t>console.log(</w:t>
+      </w:r>
+      <w:proofErr w:type="gramEnd"/>
+      <w:r>
+        <w:t>"Você escolheu o dia "+dia+ " corresponde ao QUARTA-FEIRA");</w:t>
+      </w:r>
+    </w:p>
+    <w:p>
+      <w:pPr>
+        <w:ind w:left="360"/>
+      </w:pPr>
+      <w:r>
         <w:t xml:space="preserve">    </w:t>
       </w:r>
+      <w:proofErr w:type="gramStart"/>
+      <w:r>
+        <w:t>break</w:t>
+      </w:r>
+      <w:proofErr w:type="gramEnd"/>
+      <w:r>
+        <w:t>;</w:t>
+      </w:r>
+    </w:p>
+    <w:p>
+      <w:pPr>
+        <w:ind w:left="360"/>
+      </w:pPr>
+      <w:r>
+        <w:t xml:space="preserve">    </w:t>
+      </w:r>
+      <w:proofErr w:type="gramStart"/>
+      <w:r>
+        <w:t>case</w:t>
+      </w:r>
+      <w:proofErr w:type="gramEnd"/>
+      <w:r>
+        <w:t xml:space="preserve"> 5:</w:t>
+      </w:r>
+    </w:p>
+    <w:p>
+      <w:pPr>
+        <w:ind w:left="360"/>
+      </w:pPr>
+      <w:r>
+        <w:t xml:space="preserve">    </w:t>
+      </w:r>
+      <w:proofErr w:type="gramStart"/>
+      <w:r>
+        <w:t>console.log(</w:t>
+      </w:r>
+      <w:proofErr w:type="gramEnd"/>
+      <w:r>
+        <w:t>"Você escolheu o dia "+dia+ " corresponde ao QUINTA-FEIRA");</w:t>
+      </w:r>
+    </w:p>
+    <w:p>
+      <w:pPr>
+        <w:ind w:left="360"/>
+      </w:pPr>
+      <w:r>
+        <w:t xml:space="preserve">    </w:t>
+      </w:r>
+      <w:proofErr w:type="gramStart"/>
+      <w:r>
+        <w:t>break</w:t>
+      </w:r>
+      <w:proofErr w:type="gramEnd"/>
+      <w:r>
+        <w:t>;</w:t>
+      </w:r>
+    </w:p>
+    <w:p>
+      <w:pPr>
+        <w:ind w:left="360"/>
+      </w:pPr>
       <w:r>
         <w:t xml:space="preserve">   </w:t>
-      </w:r>
-      <w:proofErr w:type="gramStart"/>
-      <w:r>
-        <w:t>break</w:t>
-      </w:r>
-      <w:proofErr w:type="gramEnd"/>
-      <w:r>
-        <w:t>;</w:t>
-      </w:r>
-    </w:p>
-    <w:p>
-      <w:pPr>
-        <w:ind w:left="360"/>
-      </w:pPr>
-      <w:r>
-        <w:t xml:space="preserve">  </w:t>
-      </w:r>
-      <w:r>
-        <w:t xml:space="preserve">     </w:t>
-      </w:r>
-      <w:proofErr w:type="gramStart"/>
-      <w:r>
-        <w:t>case</w:t>
-      </w:r>
-      <w:proofErr w:type="gramEnd"/>
-      <w:r>
-        <w:t xml:space="preserve"> 2:</w:t>
-      </w:r>
-    </w:p>
-    <w:p>
-      <w:pPr>
-        <w:ind w:left="360"/>
-      </w:pPr>
-      <w:r>
-        <w:t xml:space="preserve">    </w:t>
-      </w:r>
-      <w:r>
-        <w:t xml:space="preserve">   </w:t>
-      </w:r>
-      <w:proofErr w:type="gramStart"/>
-      <w:r>
-        <w:t>console.log(</w:t>
-      </w:r>
-      <w:proofErr w:type="gramEnd"/>
-      <w:r>
-        <w:t>"Você escolheu o dia "+dia+ " corresponde ao SEGUNDA-FEIRA");</w:t>
-      </w:r>
-    </w:p>
-    <w:p>
-      <w:pPr>
-        <w:ind w:left="360"/>
-      </w:pPr>
-      <w:r>
-        <w:t xml:space="preserve">    </w:t>
-      </w:r>
-      <w:r>
-        <w:t xml:space="preserve">   </w:t>
-      </w:r>
-      <w:proofErr w:type="gramStart"/>
-      <w:r>
-        <w:t>break</w:t>
-      </w:r>
-      <w:proofErr w:type="gramEnd"/>
-      <w:r>
-        <w:t>;</w:t>
-      </w:r>
-    </w:p>
-    <w:p>
-      <w:pPr>
-        <w:ind w:left="360"/>
-      </w:pPr>
-      <w:r>
-        <w:t xml:space="preserve">  </w:t>
-      </w:r>
-      <w:r>
-        <w:t xml:space="preserve">    </w:t>
-      </w:r>
-      <w:proofErr w:type="gramStart"/>
-      <w:r>
-        <w:t>case</w:t>
-      </w:r>
-      <w:proofErr w:type="gramEnd"/>
-      <w:r>
-        <w:t xml:space="preserve"> 3:</w:t>
-      </w:r>
-    </w:p>
-    <w:p>
-      <w:pPr>
-        <w:ind w:left="360"/>
-      </w:pPr>
-      <w:r>
-        <w:t xml:space="preserve">    </w:t>
-      </w:r>
-      <w:r>
-        <w:t xml:space="preserve">  </w:t>
-      </w:r>
-      <w:proofErr w:type="gramStart"/>
-      <w:r>
-        <w:t>console.log(</w:t>
-      </w:r>
-      <w:proofErr w:type="gramEnd"/>
-      <w:r>
-        <w:t>"Você escolheu o dia "+dia+ " corresponde ao TERÇA-FEIRA");</w:t>
-      </w:r>
-    </w:p>
-    <w:p>
-      <w:pPr>
-        <w:ind w:left="360"/>
-      </w:pPr>
-      <w:r>
-        <w:t xml:space="preserve">    </w:t>
-      </w:r>
-      <w:r>
-        <w:t xml:space="preserve">  </w:t>
-      </w:r>
-      <w:proofErr w:type="gramStart"/>
-      <w:r>
-        <w:t>break</w:t>
-      </w:r>
-      <w:proofErr w:type="gramEnd"/>
-      <w:r>
-        <w:t>;</w:t>
-      </w:r>
-    </w:p>
-    <w:p>
-      <w:pPr>
-        <w:ind w:left="360"/>
-      </w:pPr>
-      <w:r>
-        <w:t xml:space="preserve">  </w:t>
-      </w:r>
-      <w:r>
-        <w:t xml:space="preserve">   </w:t>
-      </w:r>
-      <w:proofErr w:type="gramStart"/>
-      <w:r>
-        <w:t>case</w:t>
-      </w:r>
-      <w:proofErr w:type="gramEnd"/>
-      <w:r>
-        <w:t xml:space="preserve"> 4:</w:t>
-      </w:r>
-    </w:p>
-    <w:p>
-      <w:pPr>
-        <w:ind w:left="360"/>
-      </w:pPr>
-      <w:r>
-        <w:t xml:space="preserve">    </w:t>
-      </w:r>
-      <w:r>
-        <w:t xml:space="preserve"> </w:t>
-      </w:r>
-      <w:proofErr w:type="gramStart"/>
-      <w:r>
-        <w:t>console.log(</w:t>
-      </w:r>
-      <w:proofErr w:type="gramEnd"/>
-      <w:r>
-        <w:t>"Você escolheu o dia "+dia+ " corresponde ao QUARTA-FEIRA");</w:t>
-      </w:r>
-    </w:p>
-    <w:p>
-      <w:pPr>
-        <w:ind w:left="360"/>
-      </w:pPr>
-      <w:r>
-        <w:t xml:space="preserve">    </w:t>
-      </w:r>
-      <w:proofErr w:type="gramStart"/>
-      <w:r>
-        <w:t>break</w:t>
-      </w:r>
-      <w:proofErr w:type="gramEnd"/>
-      <w:r>
-        <w:t>;</w:t>
-      </w:r>
-    </w:p>
-    <w:p>
-      <w:pPr>
-        <w:ind w:left="360"/>
-      </w:pPr>
-      <w:r>
-        <w:t xml:space="preserve">  </w:t>
-      </w:r>
-      <w:r>
-        <w:t xml:space="preserve">  </w:t>
-      </w:r>
-      <w:proofErr w:type="gramStart"/>
-      <w:r>
-        <w:t>case</w:t>
-      </w:r>
-      <w:proofErr w:type="gramEnd"/>
-      <w:r>
-        <w:t xml:space="preserve"> 5:</w:t>
-      </w:r>
-    </w:p>
-    <w:p>
-      <w:pPr>
-        <w:ind w:left="360"/>
-      </w:pPr>
-      <w:r>
-        <w:t xml:space="preserve">    </w:t>
-      </w:r>
-      <w:proofErr w:type="gramStart"/>
-      <w:r>
-        <w:t>console.log(</w:t>
-      </w:r>
-      <w:proofErr w:type="gramEnd"/>
-      <w:r>
-        <w:t>"Você escolheu o dia "+dia+ " corresponde ao QUINTA-FEIRA");</w:t>
-      </w:r>
-    </w:p>
-    <w:p>
-      <w:pPr>
-        <w:ind w:left="360"/>
-      </w:pPr>
-      <w:r>
-        <w:t xml:space="preserve">    </w:t>
-      </w:r>
-      <w:proofErr w:type="gramStart"/>
-      <w:r>
-        <w:t>break</w:t>
-      </w:r>
-      <w:proofErr w:type="gramEnd"/>
-      <w:r>
-        <w:t>;</w:t>
-      </w:r>
-    </w:p>
-    <w:p>
-      <w:pPr>
-        <w:ind w:left="360"/>
-      </w:pPr>
-      <w:r>
-        <w:t xml:space="preserve">  </w:t>
-      </w:r>
-      <w:r>
-        <w:t xml:space="preserve"> </w:t>
       </w:r>
       <w:proofErr w:type="gramStart"/>
       <w:r>
@@ -3389,10 +3274,7 @@
         <w:ind w:left="360"/>
       </w:pPr>
       <w:r>
-        <w:t xml:space="preserve">   </w:t>
-      </w:r>
-      <w:r>
-        <w:t>}</w:t>
+        <w:t xml:space="preserve">   }</w:t>
       </w:r>
     </w:p>
     <w:p/>
@@ -3445,23 +3327,15 @@
       </w:r>
       <w:r>
         <w:br/>
-        <w:t xml:space="preserve">      </w:t>
-      </w:r>
-      <w:r>
-        <w:t xml:space="preserve">    </w:t>
+        <w:t xml:space="preserve">          </w:t>
       </w:r>
       <w:r>
         <w:tab/>
-      </w:r>
-      <w:r>
         <w:t>console.log("Pedido recebido");</w:t>
       </w:r>
       <w:r>
         <w:br/>
-        <w:t xml:space="preserve">             </w:t>
-      </w:r>
-      <w:r>
-        <w:t xml:space="preserve"> break;</w:t>
+        <w:t xml:space="preserve">              break;</w:t>
       </w:r>
     </w:p>
     <w:p>
@@ -3473,12 +3347,7 @@
       </w:r>
       <w:r>
         <w:br/>
-      </w:r>
-      <w:r>
-        <w:t>console.</w:t>
-      </w:r>
-      <w:r>
-        <w:t>log("Pedido em processamento");</w:t>
+        <w:t>console.log("Pedido em processamento");</w:t>
       </w:r>
       <w:r>
         <w:br/>
@@ -3490,29 +3359,18 @@
       </w:r>
       <w:r>
         <w:br/>
-      </w:r>
-      <w:r>
-        <w:t>c</w:t>
-      </w:r>
-      <w:r>
-        <w:t>onsole.log("Pedido concluído");</w:t>
+        <w:t>console.log("Pedido concluído");</w:t>
       </w:r>
       <w:r>
         <w:br/>
-      </w:r>
-      <w:r>
         <w:t>break;</w:t>
       </w:r>
       <w:r>
         <w:br/>
-      </w:r>
-      <w:r>
         <w:t>default:</w:t>
       </w:r>
       <w:r>
         <w:br/>
-      </w:r>
-      <w:r>
         <w:t>console.log("Número inválido.");</w:t>
       </w:r>
     </w:p>
@@ -3520,6 +3378,1735 @@
       <w:pPr>
         <w:ind w:firstLine="708"/>
       </w:pPr>
+      <w:r>
+        <w:t>}</w:t>
+      </w:r>
+    </w:p>
+    <w:p>
+      <w:pPr>
+        <w:rPr>
+          <w:b/>
+        </w:rPr>
+      </w:pPr>
+      <w:r>
+        <w:rPr>
+          <w:b/>
+        </w:rPr>
+        <w:t>Slide aula 22/07/2024</w:t>
+      </w:r>
+    </w:p>
+    <w:p/>
+    <w:p>
+      <w:r>
+        <w:t xml:space="preserve">21 - </w:t>
+      </w:r>
+      <w:r>
+        <w:t xml:space="preserve">Crie um programa que pergunte ao usuário seu nome </w:t>
+      </w:r>
+      <w:proofErr w:type="gramStart"/>
+      <w:r>
+        <w:t>e  sua</w:t>
+      </w:r>
+      <w:proofErr w:type="gramEnd"/>
+      <w:r>
+        <w:t xml:space="preserve"> idade e, com base na idade fornecida, exiba uma mensagem apropriada. As me</w:t>
+      </w:r>
+      <w:r>
+        <w:t>nsagens devem ser as seguintes:</w:t>
+      </w:r>
+    </w:p>
+    <w:p>
+      <w:r>
+        <w:t xml:space="preserve">Se a idade for menor que 13, exiba "Douglas, </w:t>
+      </w:r>
+      <w:proofErr w:type="gramStart"/>
+      <w:r>
+        <w:t>Você</w:t>
+      </w:r>
+      <w:proofErr w:type="gramEnd"/>
+      <w:r>
+        <w:t xml:space="preserve"> é uma criança."</w:t>
+      </w:r>
+    </w:p>
+    <w:p>
+      <w:r>
+        <w:t xml:space="preserve">Se a idade for entre 13 e 17, exiba "Douglas, </w:t>
+      </w:r>
+      <w:proofErr w:type="gramStart"/>
+      <w:r>
+        <w:t>Você</w:t>
+      </w:r>
+      <w:proofErr w:type="gramEnd"/>
+      <w:r>
+        <w:t xml:space="preserve"> é um adolescente."</w:t>
+      </w:r>
+    </w:p>
+    <w:p>
+      <w:r>
+        <w:t>Se a idade for entre 18 e 64, exiba "</w:t>
+      </w:r>
+      <w:proofErr w:type="gramStart"/>
+      <w:r>
+        <w:t>Douglas,  Você</w:t>
+      </w:r>
+      <w:proofErr w:type="gramEnd"/>
+      <w:r>
+        <w:t xml:space="preserve"> é um adulto."</w:t>
+      </w:r>
+    </w:p>
+    <w:p>
+      <w:r>
+        <w:t>Se a idade for 65 ou mais, exiba "</w:t>
+      </w:r>
+      <w:proofErr w:type="gramStart"/>
+      <w:r>
+        <w:t>Douglas,  Você</w:t>
+      </w:r>
+      <w:proofErr w:type="gramEnd"/>
+      <w:r>
+        <w:t xml:space="preserve"> é um </w:t>
+      </w:r>
+      <w:r>
+        <w:t>idoso."</w:t>
+      </w:r>
+    </w:p>
+    <w:p>
+      <w:r>
+        <w:t>Implemente uma condição para quando o usuári</w:t>
+      </w:r>
+      <w:r>
+        <w:t xml:space="preserve">o não digitar um valor válido </w:t>
+      </w:r>
+    </w:p>
+    <w:p/>
+    <w:p>
+      <w:proofErr w:type="gramStart"/>
+      <w:r>
+        <w:t>var</w:t>
+      </w:r>
+      <w:proofErr w:type="gramEnd"/>
+      <w:r>
+        <w:t xml:space="preserve"> nome = </w:t>
+      </w:r>
+      <w:proofErr w:type="spellStart"/>
+      <w:r>
+        <w:t>prompt</w:t>
+      </w:r>
+      <w:proofErr w:type="spellEnd"/>
+      <w:r>
+        <w:t>("Informe o nome: ");</w:t>
+      </w:r>
+    </w:p>
+    <w:p>
+      <w:proofErr w:type="gramStart"/>
+      <w:r>
+        <w:t>var</w:t>
+      </w:r>
+      <w:proofErr w:type="gramEnd"/>
+      <w:r>
+        <w:t xml:space="preserve"> idade = </w:t>
+      </w:r>
+      <w:proofErr w:type="spellStart"/>
+      <w:r>
+        <w:t>prompt</w:t>
+      </w:r>
+      <w:proofErr w:type="spellEnd"/>
+      <w:r>
+        <w:t>("Informe a idade: ");</w:t>
+      </w:r>
+    </w:p>
+    <w:p/>
+    <w:p>
+      <w:proofErr w:type="gramStart"/>
+      <w:r>
+        <w:lastRenderedPageBreak/>
+        <w:t>idade</w:t>
+      </w:r>
+      <w:proofErr w:type="gramEnd"/>
+      <w:r>
+        <w:t xml:space="preserve"> = </w:t>
+      </w:r>
+      <w:proofErr w:type="spellStart"/>
+      <w:r>
+        <w:t>parseInt</w:t>
+      </w:r>
+      <w:proofErr w:type="spellEnd"/>
+      <w:r>
+        <w:t>(idade);</w:t>
+      </w:r>
+    </w:p>
+    <w:p/>
+    <w:p>
+      <w:proofErr w:type="spellStart"/>
+      <w:proofErr w:type="gramStart"/>
+      <w:r>
+        <w:t>if</w:t>
+      </w:r>
+      <w:proofErr w:type="spellEnd"/>
+      <w:r>
+        <w:t>(</w:t>
+      </w:r>
+      <w:proofErr w:type="gramEnd"/>
+      <w:r>
+        <w:t>idade &lt; 13)</w:t>
+      </w:r>
+    </w:p>
+    <w:p>
+      <w:r>
+        <w:t xml:space="preserve">  </w:t>
+      </w:r>
+      <w:proofErr w:type="gramStart"/>
+      <w:r>
+        <w:t>console.log(</w:t>
+      </w:r>
+      <w:proofErr w:type="gramEnd"/>
+      <w:r>
+        <w:t>nome + " ,você é uma criança.");</w:t>
+      </w:r>
+    </w:p>
+    <w:p>
+      <w:proofErr w:type="spellStart"/>
+      <w:proofErr w:type="gramStart"/>
+      <w:r>
+        <w:t>else</w:t>
+      </w:r>
+      <w:proofErr w:type="spellEnd"/>
+      <w:proofErr w:type="gramEnd"/>
+      <w:r>
+        <w:t xml:space="preserve"> </w:t>
+      </w:r>
+      <w:proofErr w:type="spellStart"/>
+      <w:r>
+        <w:t>if</w:t>
+      </w:r>
+      <w:proofErr w:type="spellEnd"/>
+      <w:r>
+        <w:t>(idade &gt;= 13 &amp;&amp; idade&lt;= 17)</w:t>
+      </w:r>
+    </w:p>
+    <w:p>
+      <w:r>
+        <w:t xml:space="preserve">  </w:t>
+      </w:r>
+      <w:proofErr w:type="gramStart"/>
+      <w:r>
+        <w:t>console.log(</w:t>
+      </w:r>
+      <w:proofErr w:type="gramEnd"/>
+      <w:r>
+        <w:t>nome + " ,você é um adolescente.");</w:t>
+      </w:r>
+    </w:p>
+    <w:p>
+      <w:proofErr w:type="spellStart"/>
+      <w:proofErr w:type="gramStart"/>
+      <w:r>
+        <w:t>else</w:t>
+      </w:r>
+      <w:proofErr w:type="spellEnd"/>
+      <w:proofErr w:type="gramEnd"/>
+      <w:r>
+        <w:t xml:space="preserve"> </w:t>
+      </w:r>
+      <w:proofErr w:type="spellStart"/>
+      <w:r>
+        <w:t>if</w:t>
+      </w:r>
+      <w:proofErr w:type="spellEnd"/>
+      <w:r>
+        <w:t>(idade &gt;= 18 &amp;&amp; idade &lt;=64)</w:t>
+      </w:r>
+    </w:p>
+    <w:p>
+      <w:r>
+        <w:t xml:space="preserve">  </w:t>
+      </w:r>
+      <w:proofErr w:type="gramStart"/>
+      <w:r>
+        <w:t>console.log(</w:t>
+      </w:r>
+      <w:proofErr w:type="gramEnd"/>
+      <w:r>
+        <w:t>nome + " ,você é um adulto.");</w:t>
+      </w:r>
+    </w:p>
+    <w:p>
+      <w:proofErr w:type="spellStart"/>
+      <w:proofErr w:type="gramStart"/>
+      <w:r>
+        <w:t>else</w:t>
+      </w:r>
+      <w:proofErr w:type="spellEnd"/>
+      <w:proofErr w:type="gramEnd"/>
+      <w:r>
+        <w:t xml:space="preserve"> </w:t>
+      </w:r>
+      <w:proofErr w:type="spellStart"/>
+      <w:r>
+        <w:t>if</w:t>
+      </w:r>
+      <w:proofErr w:type="spellEnd"/>
+      <w:r>
+        <w:t xml:space="preserve"> (idade &gt; 65)</w:t>
+      </w:r>
+    </w:p>
+    <w:p>
+      <w:r>
+        <w:t xml:space="preserve">  </w:t>
+      </w:r>
+      <w:proofErr w:type="gramStart"/>
+      <w:r>
+        <w:t>console.log(</w:t>
+      </w:r>
+      <w:proofErr w:type="gramEnd"/>
+      <w:r>
+        <w:t>nome + "  ,você é um idoso.");</w:t>
+      </w:r>
+    </w:p>
+    <w:p/>
+    <w:p>
+      <w:r>
+        <w:t xml:space="preserve">22 - </w:t>
+      </w:r>
+      <w:r>
+        <w:t xml:space="preserve">Neste exercício, você criará um programa em </w:t>
+      </w:r>
+      <w:proofErr w:type="spellStart"/>
+      <w:r>
+        <w:t>JavaScript</w:t>
+      </w:r>
+      <w:proofErr w:type="spellEnd"/>
+      <w:r>
+        <w:t xml:space="preserve"> que solicitará ao usuário a entrada de quatro notas. O objetivo do programa é somar essas notas e determinar se o usuário está de recuperação ou se passou o ano. Se a soma das quatro notas for menor que 24, o usuário estará de recuperação; caso contrário, ele terá passado</w:t>
+      </w:r>
+    </w:p>
+    <w:p>
+      <w:r>
+        <w:t>Passos do Exercício:</w:t>
+      </w:r>
+    </w:p>
+    <w:p>
+      <w:r>
+        <w:t xml:space="preserve">Solicitar Notas: O programa deve usar a função </w:t>
+      </w:r>
+      <w:proofErr w:type="spellStart"/>
+      <w:r>
+        <w:t>prompt</w:t>
+      </w:r>
+      <w:proofErr w:type="spellEnd"/>
+      <w:r>
+        <w:t xml:space="preserve"> para pedir ao usuário que insira quatro notas, uma por vez.</w:t>
+      </w:r>
+    </w:p>
+    <w:p>
+      <w:r>
+        <w:t>Verificar Validade das Notas: Após a entrada de cada nota, o programa deve verificar se os valores inseridos são números válidos.</w:t>
+      </w:r>
+    </w:p>
+    <w:p>
+      <w:r>
+        <w:t>Calcular a Soma: Se todas as entradas forem válidas, o programa deve somar as quatro notas.</w:t>
+      </w:r>
+    </w:p>
+    <w:p>
+      <w:r>
+        <w:t>Determinar o Resultado: Com base na soma das notas, o programa deve exibir uma mensagem indicando se o usuário está de recuperação ou se passou.</w:t>
+      </w:r>
+    </w:p>
+    <w:p/>
+    <w:p>
+      <w:proofErr w:type="gramStart"/>
+      <w:r>
+        <w:t>var</w:t>
+      </w:r>
+      <w:proofErr w:type="gramEnd"/>
+      <w:r>
+        <w:t xml:space="preserve"> </w:t>
+      </w:r>
+      <w:proofErr w:type="spellStart"/>
+      <w:r>
+        <w:t>primeiraNota</w:t>
+      </w:r>
+      <w:proofErr w:type="spellEnd"/>
+      <w:r>
+        <w:t xml:space="preserve"> = </w:t>
+      </w:r>
+      <w:proofErr w:type="spellStart"/>
+      <w:r>
+        <w:t>prompt</w:t>
+      </w:r>
+      <w:proofErr w:type="spellEnd"/>
+      <w:r>
+        <w:t>("Informe a primeira nota: ");</w:t>
+      </w:r>
+    </w:p>
+    <w:p>
+      <w:proofErr w:type="spellStart"/>
+      <w:proofErr w:type="gramStart"/>
+      <w:r>
+        <w:t>primeiraNota</w:t>
+      </w:r>
+      <w:proofErr w:type="spellEnd"/>
+      <w:proofErr w:type="gramEnd"/>
+      <w:r>
+        <w:t xml:space="preserve"> = </w:t>
+      </w:r>
+      <w:proofErr w:type="spellStart"/>
+      <w:r>
+        <w:t>parseInt</w:t>
+      </w:r>
+      <w:proofErr w:type="spellEnd"/>
+      <w:r>
+        <w:t>(</w:t>
+      </w:r>
+      <w:proofErr w:type="spellStart"/>
+      <w:r>
+        <w:t>primeiraNota</w:t>
+      </w:r>
+      <w:proofErr w:type="spellEnd"/>
+      <w:r>
+        <w:t>);</w:t>
+      </w:r>
+    </w:p>
+    <w:p>
+      <w:proofErr w:type="gramStart"/>
+      <w:r>
+        <w:t>var</w:t>
+      </w:r>
+      <w:proofErr w:type="gramEnd"/>
+      <w:r>
+        <w:t xml:space="preserve"> </w:t>
+      </w:r>
+      <w:proofErr w:type="spellStart"/>
+      <w:r>
+        <w:t>segundaNota</w:t>
+      </w:r>
+      <w:proofErr w:type="spellEnd"/>
+      <w:r>
+        <w:t xml:space="preserve"> = </w:t>
+      </w:r>
+      <w:proofErr w:type="spellStart"/>
+      <w:r>
+        <w:t>prompt</w:t>
+      </w:r>
+      <w:proofErr w:type="spellEnd"/>
+      <w:r>
+        <w:t>("Informe a segunda nota: ");</w:t>
+      </w:r>
+    </w:p>
+    <w:p>
+      <w:proofErr w:type="spellStart"/>
+      <w:proofErr w:type="gramStart"/>
+      <w:r>
+        <w:t>segundaNota</w:t>
+      </w:r>
+      <w:proofErr w:type="spellEnd"/>
+      <w:proofErr w:type="gramEnd"/>
+      <w:r>
+        <w:t xml:space="preserve"> = </w:t>
+      </w:r>
+      <w:proofErr w:type="spellStart"/>
+      <w:r>
+        <w:t>parseInt</w:t>
+      </w:r>
+      <w:proofErr w:type="spellEnd"/>
+      <w:r>
+        <w:t>(</w:t>
+      </w:r>
+      <w:proofErr w:type="spellStart"/>
+      <w:r>
+        <w:t>segundaNota</w:t>
+      </w:r>
+      <w:proofErr w:type="spellEnd"/>
+      <w:r>
+        <w:t>);</w:t>
+      </w:r>
+    </w:p>
+    <w:p>
+      <w:proofErr w:type="gramStart"/>
+      <w:r>
+        <w:t>var</w:t>
+      </w:r>
+      <w:proofErr w:type="gramEnd"/>
+      <w:r>
+        <w:t xml:space="preserve"> </w:t>
+      </w:r>
+      <w:proofErr w:type="spellStart"/>
+      <w:r>
+        <w:t>terceiraNota</w:t>
+      </w:r>
+      <w:proofErr w:type="spellEnd"/>
+      <w:r>
+        <w:t xml:space="preserve"> = </w:t>
+      </w:r>
+      <w:proofErr w:type="spellStart"/>
+      <w:r>
+        <w:t>prompt</w:t>
+      </w:r>
+      <w:proofErr w:type="spellEnd"/>
+      <w:r>
+        <w:t>("Informe a terceira nota: ");</w:t>
+      </w:r>
+    </w:p>
+    <w:p>
+      <w:proofErr w:type="spellStart"/>
+      <w:proofErr w:type="gramStart"/>
+      <w:r>
+        <w:t>terceiraNota</w:t>
+      </w:r>
+      <w:proofErr w:type="spellEnd"/>
+      <w:proofErr w:type="gramEnd"/>
+      <w:r>
+        <w:t xml:space="preserve"> = </w:t>
+      </w:r>
+      <w:proofErr w:type="spellStart"/>
+      <w:r>
+        <w:t>parseInt</w:t>
+      </w:r>
+      <w:proofErr w:type="spellEnd"/>
+      <w:r>
+        <w:t>(</w:t>
+      </w:r>
+      <w:proofErr w:type="spellStart"/>
+      <w:r>
+        <w:t>terceiraNota</w:t>
+      </w:r>
+      <w:proofErr w:type="spellEnd"/>
+      <w:r>
+        <w:t>);</w:t>
+      </w:r>
+    </w:p>
+    <w:p>
+      <w:proofErr w:type="gramStart"/>
+      <w:r>
+        <w:t>var</w:t>
+      </w:r>
+      <w:proofErr w:type="gramEnd"/>
+      <w:r>
+        <w:t xml:space="preserve"> </w:t>
+      </w:r>
+      <w:proofErr w:type="spellStart"/>
+      <w:r>
+        <w:t>quartaNota</w:t>
+      </w:r>
+      <w:proofErr w:type="spellEnd"/>
+      <w:r>
+        <w:t xml:space="preserve"> = </w:t>
+      </w:r>
+      <w:proofErr w:type="spellStart"/>
+      <w:r>
+        <w:t>prompt</w:t>
+      </w:r>
+      <w:proofErr w:type="spellEnd"/>
+      <w:r>
+        <w:t>("Informe a quarta nota: ");</w:t>
+      </w:r>
+    </w:p>
+    <w:p>
+      <w:proofErr w:type="spellStart"/>
+      <w:proofErr w:type="gramStart"/>
+      <w:r>
+        <w:t>quartaNota</w:t>
+      </w:r>
+      <w:proofErr w:type="spellEnd"/>
+      <w:proofErr w:type="gramEnd"/>
+      <w:r>
+        <w:t xml:space="preserve"> = </w:t>
+      </w:r>
+      <w:proofErr w:type="spellStart"/>
+      <w:r>
+        <w:t>parseInt</w:t>
+      </w:r>
+      <w:proofErr w:type="spellEnd"/>
+      <w:r>
+        <w:t>(</w:t>
+      </w:r>
+      <w:proofErr w:type="spellStart"/>
+      <w:r>
+        <w:t>quartaNota</w:t>
+      </w:r>
+      <w:proofErr w:type="spellEnd"/>
+      <w:r>
+        <w:t>);</w:t>
+      </w:r>
+    </w:p>
+    <w:p/>
+    <w:p>
+      <w:proofErr w:type="gramStart"/>
+      <w:r>
+        <w:lastRenderedPageBreak/>
+        <w:t>var</w:t>
+      </w:r>
+      <w:proofErr w:type="gramEnd"/>
+      <w:r>
+        <w:t xml:space="preserve"> resultado = </w:t>
+      </w:r>
+      <w:proofErr w:type="spellStart"/>
+      <w:r>
+        <w:t>primeiraNota</w:t>
+      </w:r>
+      <w:proofErr w:type="spellEnd"/>
+      <w:r>
+        <w:t xml:space="preserve"> + </w:t>
+      </w:r>
+      <w:proofErr w:type="spellStart"/>
+      <w:r>
+        <w:t>segundaNota</w:t>
+      </w:r>
+      <w:proofErr w:type="spellEnd"/>
+      <w:r>
+        <w:t xml:space="preserve"> + </w:t>
+      </w:r>
+      <w:proofErr w:type="spellStart"/>
+      <w:r>
+        <w:t>terceiraNota</w:t>
+      </w:r>
+      <w:proofErr w:type="spellEnd"/>
+      <w:r>
+        <w:t xml:space="preserve"> + </w:t>
+      </w:r>
+      <w:proofErr w:type="spellStart"/>
+      <w:r>
+        <w:t>quartaNota</w:t>
+      </w:r>
+      <w:proofErr w:type="spellEnd"/>
+      <w:r>
+        <w:t>;</w:t>
+      </w:r>
+    </w:p>
+    <w:p/>
+    <w:p>
+      <w:proofErr w:type="spellStart"/>
+      <w:proofErr w:type="gramStart"/>
+      <w:r>
+        <w:t>if</w:t>
+      </w:r>
+      <w:proofErr w:type="spellEnd"/>
+      <w:r>
+        <w:t>(</w:t>
+      </w:r>
+      <w:proofErr w:type="gramEnd"/>
+      <w:r>
+        <w:t>resultado &gt; 24)</w:t>
+      </w:r>
+    </w:p>
+    <w:p>
+      <w:r>
+        <w:t xml:space="preserve">  </w:t>
+      </w:r>
+      <w:proofErr w:type="gramStart"/>
+      <w:r>
+        <w:t>console.log(</w:t>
+      </w:r>
+      <w:proofErr w:type="gramEnd"/>
+      <w:r>
+        <w:t>"Aprovado, a nota foi " + resultado);</w:t>
+      </w:r>
+    </w:p>
+    <w:p>
+      <w:proofErr w:type="spellStart"/>
+      <w:proofErr w:type="gramStart"/>
+      <w:r>
+        <w:t>else</w:t>
+      </w:r>
+      <w:proofErr w:type="spellEnd"/>
+      <w:proofErr w:type="gramEnd"/>
+    </w:p>
+    <w:p>
+      <w:r>
+        <w:t xml:space="preserve">  </w:t>
+      </w:r>
+      <w:proofErr w:type="gramStart"/>
+      <w:r>
+        <w:t>console.log(</w:t>
+      </w:r>
+      <w:proofErr w:type="gramEnd"/>
+      <w:r>
+        <w:t>"Reprovado, a nota foi " + resultado);</w:t>
+      </w:r>
+    </w:p>
+    <w:p/>
+    <w:p>
+      <w:r>
+        <w:t xml:space="preserve">23 - </w:t>
+      </w:r>
+      <w:r>
+        <w:t xml:space="preserve">Neste exercício, você vai criar um programa em </w:t>
+      </w:r>
+      <w:proofErr w:type="spellStart"/>
+      <w:r>
+        <w:t>JavaScript</w:t>
+      </w:r>
+      <w:proofErr w:type="spellEnd"/>
+      <w:r>
+        <w:t xml:space="preserve"> que calcula o Índice de Massa Corporal (IMC) de uma pessoa com base no peso e na altura fornecidos pelo usuário.</w:t>
+      </w:r>
+    </w:p>
+    <w:p>
+      <w:r>
+        <w:t>Passos:</w:t>
+      </w:r>
+    </w:p>
+    <w:p>
+      <w:r>
+        <w:t xml:space="preserve">Solicitar Peso e Altura: Peça ao usuário para inserir seu peso (em kg) e altura (em metros) usando a função </w:t>
+      </w:r>
+      <w:proofErr w:type="spellStart"/>
+      <w:r>
+        <w:t>prompt</w:t>
+      </w:r>
+      <w:proofErr w:type="spellEnd"/>
+      <w:r>
+        <w:t>.</w:t>
+      </w:r>
+    </w:p>
+    <w:p>
+      <w:r>
+        <w:t>Calcular o IMC: Use a fórmula IMC = peso / (altura * altura) para calcular o IMC.</w:t>
+      </w:r>
+    </w:p>
+    <w:p>
+      <w:r>
+        <w:t>Classificar o IMC: Com base no valor do IMC, classifica em:</w:t>
+      </w:r>
+    </w:p>
+    <w:p>
+      <w:r>
+        <w:t>Abaixo do peso: IMC &lt; 18.5</w:t>
+      </w:r>
+    </w:p>
+    <w:p>
+      <w:r>
+        <w:t>Peso normal: 18.5 ≤ IMC &lt; 24.9</w:t>
+      </w:r>
+    </w:p>
+    <w:p>
+      <w:r>
+        <w:t>Sobrepeso: 24.9 ≤ IMC &lt; 29.9</w:t>
+      </w:r>
+    </w:p>
+    <w:p>
+      <w:r>
+        <w:t>Obesidade grau 1: 29.9 ≤ IMC &lt; 34.9</w:t>
+      </w:r>
+    </w:p>
+    <w:p>
+      <w:r>
+        <w:t>Obesidade grau 2: 34.9 ≤ IMC &lt; 39.9</w:t>
+      </w:r>
+    </w:p>
+    <w:p>
+      <w:r>
+        <w:t>Obesidade grau 3: IMC ≥ 40</w:t>
+      </w:r>
+    </w:p>
+    <w:p>
+      <w:r>
+        <w:t>Mostrar Resultado: Exiba o IMC calculado e a</w:t>
+      </w:r>
+      <w:r>
+        <w:t xml:space="preserve"> classificação correspondente.</w:t>
+      </w:r>
+    </w:p>
+    <w:p/>
+    <w:p>
+      <w:proofErr w:type="gramStart"/>
+      <w:r>
+        <w:t>var</w:t>
+      </w:r>
+      <w:proofErr w:type="gramEnd"/>
+      <w:r>
+        <w:t xml:space="preserve"> peso = </w:t>
+      </w:r>
+      <w:proofErr w:type="spellStart"/>
+      <w:r>
+        <w:t>prompt</w:t>
+      </w:r>
+      <w:proofErr w:type="spellEnd"/>
+      <w:r>
+        <w:t>("Informe seu peso: ");</w:t>
+      </w:r>
+    </w:p>
+    <w:p>
+      <w:proofErr w:type="gramStart"/>
+      <w:r>
+        <w:t>peso</w:t>
+      </w:r>
+      <w:proofErr w:type="gramEnd"/>
+      <w:r>
+        <w:t xml:space="preserve"> = </w:t>
+      </w:r>
+      <w:proofErr w:type="spellStart"/>
+      <w:r>
+        <w:t>parseFloat</w:t>
+      </w:r>
+      <w:proofErr w:type="spellEnd"/>
+      <w:r>
+        <w:t>(peso);</w:t>
+      </w:r>
+    </w:p>
+    <w:p>
+      <w:proofErr w:type="gramStart"/>
+      <w:r>
+        <w:t>var</w:t>
+      </w:r>
+      <w:proofErr w:type="gramEnd"/>
+      <w:r>
+        <w:t xml:space="preserve"> altura = </w:t>
+      </w:r>
+      <w:proofErr w:type="spellStart"/>
+      <w:r>
+        <w:t>prompt</w:t>
+      </w:r>
+      <w:proofErr w:type="spellEnd"/>
+      <w:r>
+        <w:t>("Informe a altura: ");</w:t>
+      </w:r>
+    </w:p>
+    <w:p>
+      <w:proofErr w:type="gramStart"/>
+      <w:r>
+        <w:t>altura</w:t>
+      </w:r>
+      <w:proofErr w:type="gramEnd"/>
+      <w:r>
+        <w:t xml:space="preserve"> = </w:t>
+      </w:r>
+      <w:proofErr w:type="spellStart"/>
+      <w:r>
+        <w:t>parseFloat</w:t>
+      </w:r>
+      <w:proofErr w:type="spellEnd"/>
+      <w:r>
+        <w:t>(altura);</w:t>
+      </w:r>
+    </w:p>
+    <w:p/>
+    <w:p>
+      <w:proofErr w:type="gramStart"/>
+      <w:r>
+        <w:t>var</w:t>
+      </w:r>
+      <w:proofErr w:type="gramEnd"/>
+      <w:r>
+        <w:t xml:space="preserve"> </w:t>
+      </w:r>
+      <w:proofErr w:type="spellStart"/>
+      <w:r>
+        <w:t>calculoImc</w:t>
+      </w:r>
+      <w:proofErr w:type="spellEnd"/>
+      <w:r>
+        <w:t xml:space="preserve"> = (peso/(altura *altura));</w:t>
+      </w:r>
+    </w:p>
+    <w:p>
+      <w:proofErr w:type="gramStart"/>
+      <w:r>
+        <w:t>var</w:t>
+      </w:r>
+      <w:proofErr w:type="gramEnd"/>
+      <w:r>
+        <w:t xml:space="preserve"> </w:t>
+      </w:r>
+      <w:proofErr w:type="spellStart"/>
+      <w:r>
+        <w:t>imc</w:t>
+      </w:r>
+      <w:proofErr w:type="spellEnd"/>
+      <w:r>
+        <w:t xml:space="preserve"> = </w:t>
+      </w:r>
+      <w:proofErr w:type="spellStart"/>
+      <w:r>
+        <w:t>parseFloat</w:t>
+      </w:r>
+      <w:proofErr w:type="spellEnd"/>
+      <w:r>
+        <w:t>(</w:t>
+      </w:r>
+      <w:proofErr w:type="spellStart"/>
+      <w:r>
+        <w:t>calculoImc.toFixed</w:t>
+      </w:r>
+      <w:proofErr w:type="spellEnd"/>
+      <w:r>
+        <w:t>(2));</w:t>
+      </w:r>
+    </w:p>
+    <w:p/>
+    <w:p>
+      <w:proofErr w:type="spellStart"/>
+      <w:proofErr w:type="gramStart"/>
+      <w:r>
+        <w:t>if</w:t>
+      </w:r>
+      <w:proofErr w:type="spellEnd"/>
+      <w:r>
+        <w:t>(</w:t>
+      </w:r>
+      <w:proofErr w:type="spellStart"/>
+      <w:proofErr w:type="gramEnd"/>
+      <w:r>
+        <w:t>imc</w:t>
+      </w:r>
+      <w:proofErr w:type="spellEnd"/>
+      <w:r>
+        <w:t xml:space="preserve"> &lt; 18.5)</w:t>
+      </w:r>
+    </w:p>
+    <w:p>
+      <w:r>
+        <w:t xml:space="preserve">  </w:t>
+      </w:r>
+      <w:proofErr w:type="gramStart"/>
+      <w:r>
+        <w:t>console.log(</w:t>
+      </w:r>
+      <w:proofErr w:type="gramEnd"/>
+      <w:r>
+        <w:t>"Seu IMC é "+</w:t>
+      </w:r>
+      <w:proofErr w:type="spellStart"/>
+      <w:r>
+        <w:t>imc</w:t>
+      </w:r>
+      <w:proofErr w:type="spellEnd"/>
+      <w:r>
+        <w:t>+ " Abaixo do peso");</w:t>
+      </w:r>
+    </w:p>
+    <w:p>
+      <w:proofErr w:type="spellStart"/>
+      <w:proofErr w:type="gramStart"/>
+      <w:r>
+        <w:lastRenderedPageBreak/>
+        <w:t>else</w:t>
+      </w:r>
+      <w:proofErr w:type="spellEnd"/>
+      <w:proofErr w:type="gramEnd"/>
+      <w:r>
+        <w:t xml:space="preserve"> </w:t>
+      </w:r>
+      <w:proofErr w:type="spellStart"/>
+      <w:r>
+        <w:t>if</w:t>
+      </w:r>
+      <w:proofErr w:type="spellEnd"/>
+      <w:r>
+        <w:t>(</w:t>
+      </w:r>
+      <w:proofErr w:type="spellStart"/>
+      <w:r>
+        <w:t>imc</w:t>
+      </w:r>
+      <w:proofErr w:type="spellEnd"/>
+      <w:r>
+        <w:t xml:space="preserve"> &gt;= 18.5 &amp;&amp; </w:t>
+      </w:r>
+      <w:proofErr w:type="spellStart"/>
+      <w:r>
+        <w:t>imc</w:t>
+      </w:r>
+      <w:proofErr w:type="spellEnd"/>
+      <w:r>
+        <w:t xml:space="preserve"> &lt; 24.9)</w:t>
+      </w:r>
+    </w:p>
+    <w:p>
+      <w:r>
+        <w:t xml:space="preserve">  </w:t>
+      </w:r>
+      <w:proofErr w:type="gramStart"/>
+      <w:r>
+        <w:t>console.log(</w:t>
+      </w:r>
+      <w:proofErr w:type="gramEnd"/>
+      <w:r>
+        <w:t>"Seu IMC é "+</w:t>
+      </w:r>
+      <w:proofErr w:type="spellStart"/>
+      <w:r>
+        <w:t>imc</w:t>
+      </w:r>
+      <w:proofErr w:type="spellEnd"/>
+      <w:r>
+        <w:t>+ " Peso normal");</w:t>
+      </w:r>
+    </w:p>
+    <w:p>
+      <w:proofErr w:type="spellStart"/>
+      <w:proofErr w:type="gramStart"/>
+      <w:r>
+        <w:t>else</w:t>
+      </w:r>
+      <w:proofErr w:type="spellEnd"/>
+      <w:proofErr w:type="gramEnd"/>
+      <w:r>
+        <w:t xml:space="preserve"> </w:t>
+      </w:r>
+      <w:proofErr w:type="spellStart"/>
+      <w:r>
+        <w:t>if</w:t>
+      </w:r>
+      <w:proofErr w:type="spellEnd"/>
+      <w:r>
+        <w:t>(</w:t>
+      </w:r>
+      <w:proofErr w:type="spellStart"/>
+      <w:r>
+        <w:t>imc</w:t>
+      </w:r>
+      <w:proofErr w:type="spellEnd"/>
+      <w:r>
+        <w:t xml:space="preserve"> &gt;= 24.9 &amp;&amp; </w:t>
+      </w:r>
+      <w:proofErr w:type="spellStart"/>
+      <w:r>
+        <w:t>imc</w:t>
+      </w:r>
+      <w:proofErr w:type="spellEnd"/>
+      <w:r>
+        <w:t xml:space="preserve"> &lt; 34.9)</w:t>
+      </w:r>
+    </w:p>
+    <w:p>
+      <w:r>
+        <w:t xml:space="preserve">  </w:t>
+      </w:r>
+      <w:proofErr w:type="gramStart"/>
+      <w:r>
+        <w:t>console.log(</w:t>
+      </w:r>
+      <w:proofErr w:type="gramEnd"/>
+      <w:r>
+        <w:t>"Seu IMC é "+</w:t>
+      </w:r>
+      <w:proofErr w:type="spellStart"/>
+      <w:r>
+        <w:t>imc</w:t>
+      </w:r>
+      <w:proofErr w:type="spellEnd"/>
+      <w:r>
+        <w:t>+ " Obesidade grau 1");</w:t>
+      </w:r>
+    </w:p>
+    <w:p>
+      <w:proofErr w:type="spellStart"/>
+      <w:proofErr w:type="gramStart"/>
+      <w:r>
+        <w:t>else</w:t>
+      </w:r>
+      <w:proofErr w:type="spellEnd"/>
+      <w:proofErr w:type="gramEnd"/>
+      <w:r>
+        <w:t xml:space="preserve"> </w:t>
+      </w:r>
+      <w:proofErr w:type="spellStart"/>
+      <w:r>
+        <w:t>if</w:t>
+      </w:r>
+      <w:proofErr w:type="spellEnd"/>
+      <w:r>
+        <w:t>(</w:t>
+      </w:r>
+      <w:proofErr w:type="spellStart"/>
+      <w:r>
+        <w:t>imc</w:t>
+      </w:r>
+      <w:proofErr w:type="spellEnd"/>
+      <w:r>
+        <w:t xml:space="preserve"> &gt;= 34.9 &amp;&amp; </w:t>
+      </w:r>
+      <w:proofErr w:type="spellStart"/>
+      <w:r>
+        <w:t>imc</w:t>
+      </w:r>
+      <w:proofErr w:type="spellEnd"/>
+      <w:r>
+        <w:t xml:space="preserve"> &lt; 39.9)</w:t>
+      </w:r>
+    </w:p>
+    <w:p>
+      <w:r>
+        <w:t xml:space="preserve">  </w:t>
+      </w:r>
+      <w:proofErr w:type="gramStart"/>
+      <w:r>
+        <w:t>console.log(</w:t>
+      </w:r>
+      <w:proofErr w:type="gramEnd"/>
+      <w:r>
+        <w:t>"Seu IMC é "+</w:t>
+      </w:r>
+      <w:proofErr w:type="spellStart"/>
+      <w:r>
+        <w:t>imc</w:t>
+      </w:r>
+      <w:proofErr w:type="spellEnd"/>
+      <w:r>
+        <w:t>+ " Obesidade grau 2");</w:t>
+      </w:r>
+    </w:p>
+    <w:p>
+      <w:proofErr w:type="spellStart"/>
+      <w:proofErr w:type="gramStart"/>
+      <w:r>
+        <w:t>else</w:t>
+      </w:r>
+      <w:proofErr w:type="spellEnd"/>
+      <w:proofErr w:type="gramEnd"/>
+      <w:r>
+        <w:t xml:space="preserve"> </w:t>
+      </w:r>
+      <w:proofErr w:type="spellStart"/>
+      <w:r>
+        <w:t>if</w:t>
+      </w:r>
+      <w:proofErr w:type="spellEnd"/>
+      <w:r>
+        <w:t>(</w:t>
+      </w:r>
+      <w:proofErr w:type="spellStart"/>
+      <w:r>
+        <w:t>imc</w:t>
+      </w:r>
+      <w:proofErr w:type="spellEnd"/>
+      <w:r>
+        <w:t xml:space="preserve"> &gt;= 40)</w:t>
+      </w:r>
+    </w:p>
+    <w:p>
+      <w:r>
+        <w:t xml:space="preserve">  </w:t>
+      </w:r>
+      <w:proofErr w:type="gramStart"/>
+      <w:r>
+        <w:t>console.log(</w:t>
+      </w:r>
+      <w:proofErr w:type="gramEnd"/>
+      <w:r>
+        <w:t>"Seu IMC é "+</w:t>
+      </w:r>
+      <w:proofErr w:type="spellStart"/>
+      <w:r>
+        <w:t>imc</w:t>
+      </w:r>
+      <w:proofErr w:type="spellEnd"/>
+      <w:r>
+        <w:t>+ " Obesidade grau 3");</w:t>
+      </w:r>
+    </w:p>
+    <w:p>
+      <w:bookmarkStart w:id="0" w:name="_GoBack"/>
+      <w:bookmarkEnd w:id="0"/>
+    </w:p>
+    <w:p>
+      <w:r>
+        <w:t xml:space="preserve">24 - </w:t>
+      </w:r>
+      <w:r>
+        <w:t>Crie um algoritmo que solicite dois números e uma operação do usuário (+, -, *, /). Use um switch para realizar a operação correspondente. Exibir o resultado da operação.</w:t>
+      </w:r>
+    </w:p>
+    <w:p/>
+    <w:p>
+      <w:proofErr w:type="gramStart"/>
+      <w:r>
+        <w:t>var</w:t>
+      </w:r>
+      <w:proofErr w:type="gramEnd"/>
+      <w:r>
+        <w:t xml:space="preserve"> </w:t>
+      </w:r>
+      <w:proofErr w:type="spellStart"/>
+      <w:r>
+        <w:t>primeiroNumero</w:t>
+      </w:r>
+      <w:proofErr w:type="spellEnd"/>
+      <w:r>
+        <w:t xml:space="preserve"> = </w:t>
+      </w:r>
+      <w:proofErr w:type="spellStart"/>
+      <w:r>
+        <w:t>prompt</w:t>
+      </w:r>
+      <w:proofErr w:type="spellEnd"/>
+      <w:r>
+        <w:t>("Informe o primeiro número: ");</w:t>
+      </w:r>
+    </w:p>
+    <w:p>
+      <w:proofErr w:type="spellStart"/>
+      <w:proofErr w:type="gramStart"/>
+      <w:r>
+        <w:t>primeiroNumero</w:t>
+      </w:r>
+      <w:proofErr w:type="spellEnd"/>
+      <w:proofErr w:type="gramEnd"/>
+      <w:r>
+        <w:t xml:space="preserve"> = </w:t>
+      </w:r>
+      <w:proofErr w:type="spellStart"/>
+      <w:r>
+        <w:t>parseInt</w:t>
+      </w:r>
+      <w:proofErr w:type="spellEnd"/>
+      <w:r>
+        <w:t>(</w:t>
+      </w:r>
+      <w:proofErr w:type="spellStart"/>
+      <w:r>
+        <w:t>primeiroNumero</w:t>
+      </w:r>
+      <w:proofErr w:type="spellEnd"/>
+      <w:r>
+        <w:t>);</w:t>
+      </w:r>
+    </w:p>
+    <w:p/>
+    <w:p>
+      <w:proofErr w:type="gramStart"/>
+      <w:r>
+        <w:t>var</w:t>
+      </w:r>
+      <w:proofErr w:type="gramEnd"/>
+      <w:r>
+        <w:t xml:space="preserve"> </w:t>
+      </w:r>
+      <w:proofErr w:type="spellStart"/>
+      <w:r>
+        <w:t>segundoNumero</w:t>
+      </w:r>
+      <w:proofErr w:type="spellEnd"/>
+      <w:r>
+        <w:t xml:space="preserve"> = </w:t>
+      </w:r>
+      <w:proofErr w:type="spellStart"/>
+      <w:r>
+        <w:t>prompt</w:t>
+      </w:r>
+      <w:proofErr w:type="spellEnd"/>
+      <w:r>
+        <w:t>("Informe o segundo número: ");</w:t>
+      </w:r>
+    </w:p>
+    <w:p>
+      <w:proofErr w:type="spellStart"/>
+      <w:proofErr w:type="gramStart"/>
+      <w:r>
+        <w:t>segundoNumero</w:t>
+      </w:r>
+      <w:proofErr w:type="spellEnd"/>
+      <w:proofErr w:type="gramEnd"/>
+      <w:r>
+        <w:t xml:space="preserve"> = </w:t>
+      </w:r>
+      <w:proofErr w:type="spellStart"/>
+      <w:r>
+        <w:t>parseInt</w:t>
+      </w:r>
+      <w:proofErr w:type="spellEnd"/>
+      <w:r>
+        <w:t>(</w:t>
+      </w:r>
+      <w:proofErr w:type="spellStart"/>
+      <w:r>
+        <w:t>segundoNumero</w:t>
+      </w:r>
+      <w:proofErr w:type="spellEnd"/>
+      <w:r>
+        <w:t>);</w:t>
+      </w:r>
+    </w:p>
+    <w:p/>
+    <w:p>
+      <w:proofErr w:type="gramStart"/>
+      <w:r>
+        <w:t>var</w:t>
+      </w:r>
+      <w:proofErr w:type="gramEnd"/>
+      <w:r>
+        <w:t xml:space="preserve"> </w:t>
+      </w:r>
+      <w:proofErr w:type="spellStart"/>
+      <w:r>
+        <w:t>operacao</w:t>
+      </w:r>
+      <w:proofErr w:type="spellEnd"/>
+      <w:r>
+        <w:t xml:space="preserve"> = </w:t>
+      </w:r>
+      <w:proofErr w:type="spellStart"/>
+      <w:r>
+        <w:t>prompt</w:t>
+      </w:r>
+      <w:proofErr w:type="spellEnd"/>
+      <w:r>
+        <w:t>("Informe a operação: ");</w:t>
+      </w:r>
+    </w:p>
+    <w:p/>
+    <w:p>
+      <w:proofErr w:type="spellStart"/>
+      <w:proofErr w:type="gramStart"/>
+      <w:r>
+        <w:t>if</w:t>
+      </w:r>
+      <w:proofErr w:type="spellEnd"/>
+      <w:proofErr w:type="gramEnd"/>
+      <w:r>
+        <w:t xml:space="preserve"> (</w:t>
+      </w:r>
+      <w:proofErr w:type="spellStart"/>
+      <w:r>
+        <w:t>operacao</w:t>
+      </w:r>
+      <w:proofErr w:type="spellEnd"/>
+      <w:r>
+        <w:t xml:space="preserve"> == '+')</w:t>
+      </w:r>
+    </w:p>
+    <w:p>
+      <w:r>
+        <w:t xml:space="preserve">    </w:t>
+      </w:r>
+      <w:proofErr w:type="gramStart"/>
+      <w:r>
+        <w:t>var</w:t>
+      </w:r>
+      <w:proofErr w:type="gramEnd"/>
+      <w:r>
+        <w:t xml:space="preserve"> operador = 1;</w:t>
+      </w:r>
+    </w:p>
+    <w:p>
+      <w:proofErr w:type="spellStart"/>
+      <w:proofErr w:type="gramStart"/>
+      <w:r>
+        <w:t>else</w:t>
+      </w:r>
+      <w:proofErr w:type="spellEnd"/>
+      <w:proofErr w:type="gramEnd"/>
+      <w:r>
+        <w:t xml:space="preserve"> </w:t>
+      </w:r>
+      <w:proofErr w:type="spellStart"/>
+      <w:r>
+        <w:t>if</w:t>
+      </w:r>
+      <w:proofErr w:type="spellEnd"/>
+      <w:r>
+        <w:t>(</w:t>
+      </w:r>
+      <w:proofErr w:type="spellStart"/>
+      <w:r>
+        <w:t>operacao</w:t>
+      </w:r>
+      <w:proofErr w:type="spellEnd"/>
+      <w:r>
+        <w:t xml:space="preserve"> =='-')</w:t>
+      </w:r>
+    </w:p>
+    <w:p>
+      <w:r>
+        <w:t xml:space="preserve">    </w:t>
+      </w:r>
+      <w:proofErr w:type="gramStart"/>
+      <w:r>
+        <w:t>var</w:t>
+      </w:r>
+      <w:proofErr w:type="gramEnd"/>
+      <w:r>
+        <w:t xml:space="preserve"> operador = 2;</w:t>
+      </w:r>
+    </w:p>
+    <w:p>
+      <w:proofErr w:type="spellStart"/>
+      <w:proofErr w:type="gramStart"/>
+      <w:r>
+        <w:t>else</w:t>
+      </w:r>
+      <w:proofErr w:type="spellEnd"/>
+      <w:proofErr w:type="gramEnd"/>
+      <w:r>
+        <w:t xml:space="preserve"> </w:t>
+      </w:r>
+      <w:proofErr w:type="spellStart"/>
+      <w:r>
+        <w:t>if</w:t>
+      </w:r>
+      <w:proofErr w:type="spellEnd"/>
+      <w:r>
+        <w:t>(</w:t>
+      </w:r>
+      <w:proofErr w:type="spellStart"/>
+      <w:r>
+        <w:t>operacao</w:t>
+      </w:r>
+      <w:proofErr w:type="spellEnd"/>
+      <w:r>
+        <w:t xml:space="preserve"> =='*')</w:t>
+      </w:r>
+    </w:p>
+    <w:p>
+      <w:r>
+        <w:t xml:space="preserve">    </w:t>
+      </w:r>
+      <w:proofErr w:type="gramStart"/>
+      <w:r>
+        <w:t>var</w:t>
+      </w:r>
+      <w:proofErr w:type="gramEnd"/>
+      <w:r>
+        <w:t xml:space="preserve"> operador = 3;</w:t>
+      </w:r>
+    </w:p>
+    <w:p>
+      <w:r>
+        <w:t xml:space="preserve"> </w:t>
+      </w:r>
+      <w:proofErr w:type="spellStart"/>
+      <w:proofErr w:type="gramStart"/>
+      <w:r>
+        <w:t>else</w:t>
+      </w:r>
+      <w:proofErr w:type="spellEnd"/>
+      <w:proofErr w:type="gramEnd"/>
+      <w:r>
+        <w:t xml:space="preserve"> </w:t>
+      </w:r>
+      <w:proofErr w:type="spellStart"/>
+      <w:r>
+        <w:t>if</w:t>
+      </w:r>
+      <w:proofErr w:type="spellEnd"/>
+      <w:r>
+        <w:t>(</w:t>
+      </w:r>
+      <w:proofErr w:type="spellStart"/>
+      <w:r>
+        <w:t>operacao</w:t>
+      </w:r>
+      <w:proofErr w:type="spellEnd"/>
+      <w:r>
+        <w:t xml:space="preserve"> =='/')</w:t>
+      </w:r>
+    </w:p>
+    <w:p>
+      <w:r>
+        <w:t xml:space="preserve">    </w:t>
+      </w:r>
+      <w:proofErr w:type="gramStart"/>
+      <w:r>
+        <w:t>var</w:t>
+      </w:r>
+      <w:proofErr w:type="gramEnd"/>
+      <w:r>
+        <w:t xml:space="preserve"> operador = 4; </w:t>
+      </w:r>
+    </w:p>
+    <w:p>
+      <w:proofErr w:type="spellStart"/>
+      <w:proofErr w:type="gramStart"/>
+      <w:r>
+        <w:t>else</w:t>
+      </w:r>
+      <w:proofErr w:type="spellEnd"/>
+      <w:proofErr w:type="gramEnd"/>
+    </w:p>
+    <w:p>
+      <w:r>
+        <w:t xml:space="preserve">  </w:t>
+      </w:r>
+      <w:proofErr w:type="gramStart"/>
+      <w:r>
+        <w:t>console.log(</w:t>
+      </w:r>
+      <w:proofErr w:type="gramEnd"/>
+      <w:r>
+        <w:t>"Operador inválido");</w:t>
+      </w:r>
+    </w:p>
+    <w:p>
+      <w:r>
+        <w:t xml:space="preserve"> </w:t>
+      </w:r>
+    </w:p>
+    <w:p/>
+    <w:p>
+      <w:proofErr w:type="gramStart"/>
+      <w:r>
+        <w:t>switch</w:t>
+      </w:r>
+      <w:proofErr w:type="gramEnd"/>
+      <w:r>
+        <w:t xml:space="preserve"> (operador){</w:t>
+      </w:r>
+    </w:p>
+    <w:p>
+      <w:proofErr w:type="gramStart"/>
+      <w:r>
+        <w:t>case</w:t>
+      </w:r>
+      <w:proofErr w:type="gramEnd"/>
+      <w:r>
+        <w:t xml:space="preserve"> 1:</w:t>
+      </w:r>
+    </w:p>
+    <w:p>
+      <w:r>
+        <w:t xml:space="preserve">    </w:t>
+      </w:r>
+      <w:proofErr w:type="gramStart"/>
+      <w:r>
+        <w:t>var</w:t>
+      </w:r>
+      <w:proofErr w:type="gramEnd"/>
+      <w:r>
+        <w:t xml:space="preserve"> resultado = </w:t>
+      </w:r>
+      <w:proofErr w:type="spellStart"/>
+      <w:r>
+        <w:t>primeiroNumero</w:t>
+      </w:r>
+      <w:proofErr w:type="spellEnd"/>
+      <w:r>
+        <w:t xml:space="preserve"> + </w:t>
+      </w:r>
+      <w:proofErr w:type="spellStart"/>
+      <w:r>
+        <w:t>segundoNumero</w:t>
+      </w:r>
+      <w:proofErr w:type="spellEnd"/>
+      <w:r>
+        <w:t>;</w:t>
+      </w:r>
+    </w:p>
+    <w:p>
+      <w:r>
+        <w:t xml:space="preserve">    </w:t>
+      </w:r>
+      <w:proofErr w:type="gramStart"/>
+      <w:r>
+        <w:t>console.log(</w:t>
+      </w:r>
+      <w:proofErr w:type="gramEnd"/>
+      <w:r>
+        <w:t>"A soma é: " + resultado);</w:t>
+      </w:r>
+    </w:p>
+    <w:p>
+      <w:proofErr w:type="gramStart"/>
+      <w:r>
+        <w:t>break</w:t>
+      </w:r>
+      <w:proofErr w:type="gramEnd"/>
+      <w:r>
+        <w:t>;</w:t>
+      </w:r>
+    </w:p>
+    <w:p>
+      <w:r>
+        <w:t xml:space="preserve">    </w:t>
+      </w:r>
+      <w:proofErr w:type="gramStart"/>
+      <w:r>
+        <w:t>case</w:t>
+      </w:r>
+      <w:proofErr w:type="gramEnd"/>
+      <w:r>
+        <w:t xml:space="preserve"> 2:</w:t>
+      </w:r>
+    </w:p>
+    <w:p>
+      <w:r>
+        <w:t xml:space="preserve">    </w:t>
+      </w:r>
+      <w:proofErr w:type="gramStart"/>
+      <w:r>
+        <w:t>var</w:t>
+      </w:r>
+      <w:proofErr w:type="gramEnd"/>
+      <w:r>
+        <w:t xml:space="preserve"> resultado = </w:t>
+      </w:r>
+      <w:proofErr w:type="spellStart"/>
+      <w:r>
+        <w:t>primeiroNumero</w:t>
+      </w:r>
+      <w:proofErr w:type="spellEnd"/>
+      <w:r>
+        <w:t xml:space="preserve"> - </w:t>
+      </w:r>
+      <w:proofErr w:type="spellStart"/>
+      <w:r>
+        <w:t>segundoNumero</w:t>
+      </w:r>
+      <w:proofErr w:type="spellEnd"/>
+      <w:r>
+        <w:t>;</w:t>
+      </w:r>
+    </w:p>
+    <w:p>
+      <w:r>
+        <w:t xml:space="preserve">    </w:t>
+      </w:r>
+      <w:proofErr w:type="gramStart"/>
+      <w:r>
+        <w:t>console.log(</w:t>
+      </w:r>
+      <w:proofErr w:type="gramEnd"/>
+      <w:r>
+        <w:t>"A subtração é: " + resultado);</w:t>
+      </w:r>
+    </w:p>
+    <w:p>
+      <w:proofErr w:type="gramStart"/>
+      <w:r>
+        <w:t>break</w:t>
+      </w:r>
+      <w:proofErr w:type="gramEnd"/>
+      <w:r>
+        <w:t>;</w:t>
+      </w:r>
+    </w:p>
+    <w:p>
+      <w:r>
+        <w:t xml:space="preserve">    </w:t>
+      </w:r>
+      <w:proofErr w:type="gramStart"/>
+      <w:r>
+        <w:t>case</w:t>
+      </w:r>
+      <w:proofErr w:type="gramEnd"/>
+      <w:r>
+        <w:t xml:space="preserve"> 3:</w:t>
+      </w:r>
+    </w:p>
+    <w:p>
+      <w:r>
+        <w:t xml:space="preserve">    </w:t>
+      </w:r>
+      <w:proofErr w:type="gramStart"/>
+      <w:r>
+        <w:t>var</w:t>
+      </w:r>
+      <w:proofErr w:type="gramEnd"/>
+      <w:r>
+        <w:t xml:space="preserve"> resultado = </w:t>
+      </w:r>
+      <w:proofErr w:type="spellStart"/>
+      <w:r>
+        <w:t>primeiroNumero</w:t>
+      </w:r>
+      <w:proofErr w:type="spellEnd"/>
+      <w:r>
+        <w:t xml:space="preserve"> * </w:t>
+      </w:r>
+      <w:proofErr w:type="spellStart"/>
+      <w:r>
+        <w:t>segundoNumero</w:t>
+      </w:r>
+      <w:proofErr w:type="spellEnd"/>
+      <w:r>
+        <w:t>;</w:t>
+      </w:r>
+    </w:p>
+    <w:p>
+      <w:r>
+        <w:t xml:space="preserve">    </w:t>
+      </w:r>
+      <w:proofErr w:type="gramStart"/>
+      <w:r>
+        <w:t>console.log(</w:t>
+      </w:r>
+      <w:proofErr w:type="gramEnd"/>
+      <w:r>
+        <w:t>"A multiplicação é: " + resultado);</w:t>
+      </w:r>
+    </w:p>
+    <w:p>
+      <w:proofErr w:type="gramStart"/>
+      <w:r>
+        <w:t>break</w:t>
+      </w:r>
+      <w:proofErr w:type="gramEnd"/>
+      <w:r>
+        <w:t>;</w:t>
+      </w:r>
+    </w:p>
+    <w:p>
+      <w:r>
+        <w:t xml:space="preserve">     </w:t>
+      </w:r>
+      <w:proofErr w:type="gramStart"/>
+      <w:r>
+        <w:t>case</w:t>
+      </w:r>
+      <w:proofErr w:type="gramEnd"/>
+      <w:r>
+        <w:t xml:space="preserve"> 4:</w:t>
+      </w:r>
+    </w:p>
+    <w:p>
+      <w:r>
+        <w:t xml:space="preserve">    </w:t>
+      </w:r>
+      <w:proofErr w:type="gramStart"/>
+      <w:r>
+        <w:t>var</w:t>
+      </w:r>
+      <w:proofErr w:type="gramEnd"/>
+      <w:r>
+        <w:t xml:space="preserve"> resultado = </w:t>
+      </w:r>
+      <w:proofErr w:type="spellStart"/>
+      <w:r>
+        <w:t>primeiroNumero</w:t>
+      </w:r>
+      <w:proofErr w:type="spellEnd"/>
+      <w:r>
+        <w:t xml:space="preserve"> / </w:t>
+      </w:r>
+      <w:proofErr w:type="spellStart"/>
+      <w:r>
+        <w:t>segundoNumero</w:t>
+      </w:r>
+      <w:proofErr w:type="spellEnd"/>
+      <w:r>
+        <w:t>;</w:t>
+      </w:r>
+    </w:p>
+    <w:p>
+      <w:r>
+        <w:t xml:space="preserve">    </w:t>
+      </w:r>
+      <w:proofErr w:type="gramStart"/>
+      <w:r>
+        <w:t>console.log(</w:t>
+      </w:r>
+      <w:proofErr w:type="gramEnd"/>
+      <w:r>
+        <w:t>"A divisão é: " + resultado);</w:t>
+      </w:r>
+    </w:p>
+    <w:p>
+      <w:proofErr w:type="gramStart"/>
+      <w:r>
+        <w:t>break</w:t>
+      </w:r>
+      <w:proofErr w:type="gramEnd"/>
+      <w:r>
+        <w:t>;</w:t>
+      </w:r>
+    </w:p>
+    <w:p>
+      <w:r>
+        <w:t xml:space="preserve">    </w:t>
+      </w:r>
+    </w:p>
+    <w:p>
       <w:r>
         <w:t>}</w:t>
       </w:r>

</xml_diff>